<commit_message>
Implements data visualisation, modifies paper text
</commit_message>
<xml_diff>
--- a/paper.docx
+++ b/paper.docx
@@ -1146,9 +1146,17 @@
               <w:rPr>
                 <w:lang w:val="it-IT"/>
               </w:rPr>
-              <w:t xml:space="preserve"> Gianni)/</w:t>
+              <w:t xml:space="preserve"> </w:t>
+            </w:r>
+            <w:proofErr w:type="gramStart"/>
+            <w:r>
+              <w:rPr>
+                <w:lang w:val="it-IT"/>
+              </w:rPr>
+              <w:t>Gianni)/</w:t>
             </w:r>
             <w:proofErr w:type="spellStart"/>
+            <w:proofErr w:type="gramEnd"/>
             <w:r>
               <w:rPr>
                 <w:lang w:val="it-IT"/>
@@ -3209,7 +3217,15 @@
         <w:t xml:space="preserve"> that the varieties with focus shifting </w:t>
       </w:r>
       <w:r>
-        <w:t>do not display productive clefting while the varieties with in situ informational foci do</w:t>
+        <w:t xml:space="preserve">do not display productive clefting while the varieties </w:t>
+      </w:r>
+      <w:proofErr w:type="gramStart"/>
+      <w:r>
+        <w:t>with in</w:t>
+      </w:r>
+      <w:proofErr w:type="gramEnd"/>
+      <w:r>
+        <w:t xml:space="preserve"> situ informational foci do</w:t>
       </w:r>
       <w:r>
         <w:t xml:space="preserve">, </w:t>
@@ -3822,7 +3838,15 @@
         <w:t>s</w:t>
       </w:r>
       <w:r>
-        <w:t xml:space="preserve"> the prediction, based on Lambrecht’s generalisation and on the aforementioned works on clefting and focus fronting in Italo-Romance, that </w:t>
+        <w:t xml:space="preserve"> the prediction, based on Lambrecht’s generalisation and on the </w:t>
+      </w:r>
+      <w:proofErr w:type="gramStart"/>
+      <w:r>
+        <w:t>aforementioned works</w:t>
+      </w:r>
+      <w:proofErr w:type="gramEnd"/>
+      <w:r>
+        <w:t xml:space="preserve"> on clefting and focus fronting in Italo-Romance, that </w:t>
       </w:r>
       <w:r>
         <w:t>clefting should be more productive in northern Italian varieties than in the rest of the territory</w:t>
@@ -3885,11 +3909,16 @@
       <w:r>
         <w:t xml:space="preserve">) because they were </w:t>
       </w:r>
+      <w:proofErr w:type="gramStart"/>
       <w:r>
         <w:t xml:space="preserve">actually </w:t>
       </w:r>
       <w:r>
-        <w:t xml:space="preserve">void, </w:t>
+        <w:t>void</w:t>
+      </w:r>
+      <w:proofErr w:type="gramEnd"/>
+      <w:r>
+        <w:t xml:space="preserve">, </w:t>
       </w:r>
       <w:r>
         <w:t>while</w:t>
@@ -5049,10 +5078,12 @@
               <w:jc w:val="both"/>
             </w:pPr>
             <w:proofErr w:type="spellStart"/>
+            <w:proofErr w:type="gramStart"/>
             <w:r>
               <w:t>will.have</w:t>
             </w:r>
             <w:proofErr w:type="spellEnd"/>
+            <w:proofErr w:type="gramEnd"/>
           </w:p>
         </w:tc>
         <w:tc>
@@ -5718,7 +5749,15 @@
         <w:t xml:space="preserve"> based on Lambrecht’s generalisation</w:t>
       </w:r>
       <w:r>
-        <w:t xml:space="preserve"> and what we know about Italo-Romance clefting and focus fronting</w:t>
+        <w:t xml:space="preserve"> and what we know about Italo-Romance </w:t>
+      </w:r>
+      <w:proofErr w:type="gramStart"/>
+      <w:r>
+        <w:t>clefting</w:t>
+      </w:r>
+      <w:proofErr w:type="gramEnd"/>
+      <w:r>
+        <w:t xml:space="preserve"> and focus fronting</w:t>
       </w:r>
       <w:r>
         <w:t xml:space="preserve"> is that a larger and more composite dataset would </w:t>
@@ -5919,7 +5958,21 @@
         <w:rPr>
           <w:color w:val="7030A0"/>
         </w:rPr>
-        <w:t xml:space="preserve"> with respect to prosodically-marked focalisations</w:t>
+        <w:t xml:space="preserve"> with respect to </w:t>
+      </w:r>
+      <w:proofErr w:type="gramStart"/>
+      <w:r>
+        <w:rPr>
+          <w:color w:val="7030A0"/>
+        </w:rPr>
+        <w:t>prosodically-marked</w:t>
+      </w:r>
+      <w:proofErr w:type="gramEnd"/>
+      <w:r>
+        <w:rPr>
+          <w:color w:val="7030A0"/>
+        </w:rPr>
+        <w:t xml:space="preserve"> focalisations</w:t>
       </w:r>
       <w:r>
         <w:rPr>
@@ -6855,13 +6908,27 @@
         <w:rPr>
           <w:color w:val="0070C0"/>
         </w:rPr>
-        <w:t xml:space="preserve">in an utterance that does not constitute the answer to a question), </w:t>
-      </w:r>
-      <w:r>
-        <w:rPr>
-          <w:color w:val="0070C0"/>
-        </w:rPr>
-        <w:t>and tested</w:t>
+        <w:t>in an utterance that does not constitute the answer to a question</w:t>
+      </w:r>
+      <w:proofErr w:type="gramStart"/>
+      <w:r>
+        <w:rPr>
+          <w:color w:val="0070C0"/>
+        </w:rPr>
+        <w:t xml:space="preserve">), </w:t>
+      </w:r>
+      <w:r>
+        <w:rPr>
+          <w:color w:val="0070C0"/>
+        </w:rPr>
+        <w:t>and</w:t>
+      </w:r>
+      <w:proofErr w:type="gramEnd"/>
+      <w:r>
+        <w:rPr>
+          <w:color w:val="0070C0"/>
+        </w:rPr>
+        <w:t xml:space="preserve"> tested</w:t>
       </w:r>
       <w:r>
         <w:rPr>
@@ -7062,8 +7129,17 @@
           <w:rFonts w:ascii="Times New Roman" w:hAnsi="Times New Roman" w:cs="Times New Roman"/>
           <w:color w:val="0070C0"/>
         </w:rPr>
-        <w:t>whether the informants have a clear preference between cleft and non-cleft questions;</w:t>
-      </w:r>
+        <w:t xml:space="preserve">whether the informants have a clear preference between cleft and non-cleft </w:t>
+      </w:r>
+      <w:proofErr w:type="gramStart"/>
+      <w:r>
+        <w:rPr>
+          <w:rFonts w:ascii="Times New Roman" w:hAnsi="Times New Roman" w:cs="Times New Roman"/>
+          <w:color w:val="0070C0"/>
+        </w:rPr>
+        <w:t>questions;</w:t>
+      </w:r>
+      <w:proofErr w:type="gramEnd"/>
     </w:p>
     <w:p>
       <w:pPr>
@@ -7114,8 +7190,17 @@
           <w:rFonts w:ascii="Times New Roman" w:hAnsi="Times New Roman" w:cs="Times New Roman"/>
           <w:color w:val="0070C0"/>
         </w:rPr>
-        <w:t xml:space="preserve"> informational contexts;</w:t>
-      </w:r>
+        <w:t xml:space="preserve"> informational </w:t>
+      </w:r>
+      <w:proofErr w:type="gramStart"/>
+      <w:r>
+        <w:rPr>
+          <w:rFonts w:ascii="Times New Roman" w:hAnsi="Times New Roman" w:cs="Times New Roman"/>
+          <w:color w:val="0070C0"/>
+        </w:rPr>
+        <w:t>contexts;</w:t>
+      </w:r>
+      <w:proofErr w:type="gramEnd"/>
     </w:p>
     <w:p>
       <w:pPr>
@@ -7136,21 +7221,7 @@
           <w:rFonts w:ascii="Times New Roman" w:hAnsi="Times New Roman" w:cs="Times New Roman"/>
           <w:color w:val="0070C0"/>
         </w:rPr>
-        <w:t xml:space="preserve">whether marked orderings </w:t>
-      </w:r>
-      <w:r>
-        <w:rPr>
-          <w:rFonts w:ascii="Times New Roman" w:hAnsi="Times New Roman" w:cs="Times New Roman"/>
-          <w:color w:val="0070C0"/>
-        </w:rPr>
-        <w:t>are</w:t>
-      </w:r>
-      <w:r>
-        <w:rPr>
-          <w:rFonts w:ascii="Times New Roman" w:hAnsi="Times New Roman" w:cs="Times New Roman"/>
-          <w:color w:val="0070C0"/>
-        </w:rPr>
-        <w:t xml:space="preserve"> observed in </w:t>
+        <w:t xml:space="preserve">whether marked orderings are observed in </w:t>
       </w:r>
       <w:r>
         <w:rPr>
@@ -7159,24 +7230,24 @@
           <w:iCs/>
           <w:color w:val="0070C0"/>
         </w:rPr>
-        <w:t>out-of-the-</w:t>
+        <w:t>out-of-the-context</w:t>
       </w:r>
       <w:r>
         <w:rPr>
           <w:rFonts w:ascii="Times New Roman" w:hAnsi="Times New Roman" w:cs="Times New Roman"/>
-          <w:i/>
-          <w:iCs/>
-          <w:color w:val="0070C0"/>
-        </w:rPr>
-        <w:t>context</w:t>
-      </w:r>
+          <w:color w:val="0070C0"/>
+        </w:rPr>
+        <w:t xml:space="preserve"> informational </w:t>
+      </w:r>
+      <w:proofErr w:type="gramStart"/>
       <w:r>
         <w:rPr>
           <w:rFonts w:ascii="Times New Roman" w:hAnsi="Times New Roman" w:cs="Times New Roman"/>
           <w:color w:val="0070C0"/>
         </w:rPr>
-        <w:t xml:space="preserve"> informational contexts;</w:t>
-      </w:r>
+        <w:t>contexts;</w:t>
+      </w:r>
+      <w:proofErr w:type="gramEnd"/>
     </w:p>
     <w:p>
       <w:pPr>
@@ -7197,50 +7268,45 @@
           <w:rFonts w:ascii="Times New Roman" w:hAnsi="Times New Roman" w:cs="Times New Roman"/>
           <w:color w:val="0070C0"/>
         </w:rPr>
-        <w:t xml:space="preserve">whether marked orderings </w:t>
+        <w:t xml:space="preserve">whether marked orderings are observed in </w:t>
       </w:r>
       <w:r>
         <w:rPr>
           <w:rFonts w:ascii="Times New Roman" w:hAnsi="Times New Roman" w:cs="Times New Roman"/>
           <w:color w:val="0070C0"/>
         </w:rPr>
-        <w:t>are</w:t>
+        <w:t>narrow scope informational contexts, i.e., in answers to questions that bear on a precise constituent</w:t>
       </w:r>
       <w:r>
         <w:rPr>
           <w:rFonts w:ascii="Times New Roman" w:hAnsi="Times New Roman" w:cs="Times New Roman"/>
           <w:color w:val="0070C0"/>
         </w:rPr>
-        <w:t xml:space="preserve"> observed in </w:t>
+        <w:t xml:space="preserve">, and whether differences can be observed when the question asked is a cleft vs when </w:t>
       </w:r>
       <w:r>
         <w:rPr>
           <w:rFonts w:ascii="Times New Roman" w:hAnsi="Times New Roman" w:cs="Times New Roman"/>
           <w:color w:val="0070C0"/>
         </w:rPr>
-        <w:t>narrow scope informational contexts, i.e., in answers to questions that bear on a precise constituent</w:t>
-      </w:r>
+        <w:t>the question is non-</w:t>
+      </w:r>
+      <w:proofErr w:type="gramStart"/>
       <w:r>
         <w:rPr>
           <w:rFonts w:ascii="Times New Roman" w:hAnsi="Times New Roman" w:cs="Times New Roman"/>
           <w:color w:val="0070C0"/>
         </w:rPr>
-        <w:t xml:space="preserve">, and whether differences can be observed when the question asked is a cleft vs when </w:t>
+        <w:t>clefted</w:t>
       </w:r>
       <w:r>
         <w:rPr>
           <w:rFonts w:ascii="Times New Roman" w:hAnsi="Times New Roman" w:cs="Times New Roman"/>
           <w:color w:val="0070C0"/>
         </w:rPr>
-        <w:t>the question is non-clefted</w:t>
-      </w:r>
-      <w:r>
-        <w:rPr>
-          <w:rFonts w:ascii="Times New Roman" w:hAnsi="Times New Roman" w:cs="Times New Roman"/>
-          <w:color w:val="0070C0"/>
-        </w:rPr>
         <w:t>;</w:t>
       </w:r>
+      <w:proofErr w:type="gramEnd"/>
     </w:p>
     <w:p>
       <w:pPr>
@@ -7283,8 +7349,17 @@
           <w:rFonts w:ascii="Times New Roman" w:hAnsi="Times New Roman" w:cs="Times New Roman"/>
           <w:color w:val="0070C0"/>
         </w:rPr>
-        <w:t xml:space="preserve"> utterance;</w:t>
-      </w:r>
+        <w:t xml:space="preserve"> </w:t>
+      </w:r>
+      <w:proofErr w:type="gramStart"/>
+      <w:r>
+        <w:rPr>
+          <w:rFonts w:ascii="Times New Roman" w:hAnsi="Times New Roman" w:cs="Times New Roman"/>
+          <w:color w:val="0070C0"/>
+        </w:rPr>
+        <w:t>utterance;</w:t>
+      </w:r>
+      <w:proofErr w:type="gramEnd"/>
     </w:p>
     <w:p>
       <w:pPr>
@@ -7305,21 +7380,7 @@
           <w:rFonts w:ascii="Times New Roman" w:hAnsi="Times New Roman" w:cs="Times New Roman"/>
           <w:color w:val="0070C0"/>
         </w:rPr>
-        <w:t xml:space="preserve">whether marked orderings are observed in </w:t>
-      </w:r>
-      <w:r>
-        <w:rPr>
-          <w:rFonts w:ascii="Times New Roman" w:hAnsi="Times New Roman" w:cs="Times New Roman"/>
-          <w:color w:val="0070C0"/>
-        </w:rPr>
-        <w:t>corrective</w:t>
-      </w:r>
-      <w:r>
-        <w:rPr>
-          <w:rFonts w:ascii="Times New Roman" w:hAnsi="Times New Roman" w:cs="Times New Roman"/>
-          <w:color w:val="0070C0"/>
-        </w:rPr>
-        <w:t xml:space="preserve"> utterances, i.e., when the speaker corrects a previous </w:t>
+        <w:t xml:space="preserve">whether marked orderings are observed in corrective utterances, i.e., when the speaker corrects a previous </w:t>
       </w:r>
       <w:r>
         <w:rPr>
@@ -7559,6 +7620,7 @@
         </w:rPr>
         <w:t>, transitive and ditransitive verbs</w:t>
       </w:r>
+      <w:proofErr w:type="gramStart"/>
       <w:r>
         <w:rPr>
           <w:rFonts w:ascii="Times New Roman" w:hAnsi="Times New Roman" w:cs="Times New Roman"/>
@@ -7566,6 +7628,7 @@
         </w:rPr>
         <w:t>);</w:t>
       </w:r>
+      <w:proofErr w:type="gramEnd"/>
     </w:p>
     <w:p>
       <w:pPr>
@@ -7595,6 +7658,7 @@
         </w:rPr>
         <w:t>subject, DO, IO, adverbial</w:t>
       </w:r>
+      <w:proofErr w:type="gramStart"/>
       <w:r>
         <w:rPr>
           <w:rFonts w:ascii="Times New Roman" w:hAnsi="Times New Roman" w:cs="Times New Roman"/>
@@ -7602,6 +7666,7 @@
         </w:rPr>
         <w:t>);</w:t>
       </w:r>
+      <w:proofErr w:type="gramEnd"/>
     </w:p>
     <w:p>
       <w:pPr>
@@ -8364,13 +8429,7 @@
         <w:rPr>
           <w:color w:val="44546A" w:themeColor="text2"/>
         </w:rPr>
-        <w:t>Given the composite origins of the informants, t</w:t>
-      </w:r>
-      <w:r>
-        <w:rPr>
-          <w:color w:val="44546A" w:themeColor="text2"/>
-        </w:rPr>
-        <w:t>he variety of Italian used in the survey was neutralised to a maximum to avoid rejection of otherwise acceptable structures on the grounds of regional preferences for unrelated structures not investigated in the survey. Accordingly, the following were excluded from the investigated tokens entirely:</w:t>
+        <w:t>Given the composite origins of the informants, the variety of Italian used in the survey was neutralised to a maximum to avoid rejection of otherwise acceptable structures on the grounds of regional preferences for unrelated structures not investigated in the survey. Accordingly, the following were excluded from the investigated tokens entirely:</w:t>
       </w:r>
     </w:p>
     <w:p>
@@ -8456,8 +8515,17 @@
           <w:rFonts w:ascii="Times New Roman" w:hAnsi="Times New Roman" w:cs="Times New Roman"/>
           <w:color w:val="44546A" w:themeColor="text2"/>
         </w:rPr>
-        <w:t>’ (widespread in Central and Southern regions);</w:t>
-      </w:r>
+        <w:t>’ (widespread in Central and Southern regions</w:t>
+      </w:r>
+      <w:proofErr w:type="gramStart"/>
+      <w:r>
+        <w:rPr>
+          <w:rFonts w:ascii="Times New Roman" w:hAnsi="Times New Roman" w:cs="Times New Roman"/>
+          <w:color w:val="44546A" w:themeColor="text2"/>
+        </w:rPr>
+        <w:t>);</w:t>
+      </w:r>
+      <w:proofErr w:type="gramEnd"/>
     </w:p>
     <w:p>
       <w:pPr>
@@ -8478,7 +8546,23 @@
           <w:rFonts w:ascii="Times New Roman" w:hAnsi="Times New Roman" w:cs="Times New Roman"/>
           <w:color w:val="44546A" w:themeColor="text2"/>
         </w:rPr>
-        <w:t xml:space="preserve">use of surnames and first names, given that the speakers of certain regions require these to be preceded by a definite article (e.g. </w:t>
+        <w:t>use of surnames and first names, given that the speakers of certain regions require these to be preceded by a definite article (</w:t>
+      </w:r>
+      <w:proofErr w:type="gramStart"/>
+      <w:r>
+        <w:rPr>
+          <w:rFonts w:ascii="Times New Roman" w:hAnsi="Times New Roman" w:cs="Times New Roman"/>
+          <w:color w:val="44546A" w:themeColor="text2"/>
+        </w:rPr>
+        <w:t>e.g.</w:t>
+      </w:r>
+      <w:proofErr w:type="gramEnd"/>
+      <w:r>
+        <w:rPr>
+          <w:rFonts w:ascii="Times New Roman" w:hAnsi="Times New Roman" w:cs="Times New Roman"/>
+          <w:color w:val="44546A" w:themeColor="text2"/>
+        </w:rPr>
+        <w:t xml:space="preserve"> </w:t>
       </w:r>
       <w:r>
         <w:rPr>
@@ -9828,7 +9912,21 @@
         <w:rPr>
           <w:color w:val="0070C0"/>
         </w:rPr>
-        <w:t xml:space="preserve"> non-clefts can be observed in Transitional, Neapolitan and </w:t>
+        <w:t xml:space="preserve"> non-clefts can be observed in Transitional, </w:t>
+      </w:r>
+      <w:proofErr w:type="gramStart"/>
+      <w:r>
+        <w:rPr>
+          <w:color w:val="0070C0"/>
+        </w:rPr>
+        <w:t>Neapolitan</w:t>
+      </w:r>
+      <w:proofErr w:type="gramEnd"/>
+      <w:r>
+        <w:rPr>
+          <w:color w:val="0070C0"/>
+        </w:rPr>
+        <w:t xml:space="preserve"> and </w:t>
       </w:r>
       <w:r>
         <w:rPr>
@@ -10311,7 +10409,21 @@
         <w:rPr>
           <w:color w:val="0070C0"/>
         </w:rPr>
-        <w:t xml:space="preserve"> the speakers from Transitional, Neapolitan and </w:t>
+        <w:t xml:space="preserve"> the speakers from Transitional, </w:t>
+      </w:r>
+      <w:proofErr w:type="gramStart"/>
+      <w:r>
+        <w:rPr>
+          <w:color w:val="0070C0"/>
+        </w:rPr>
+        <w:t>Neapolitan</w:t>
+      </w:r>
+      <w:proofErr w:type="gramEnd"/>
+      <w:r>
+        <w:rPr>
+          <w:color w:val="0070C0"/>
+        </w:rPr>
+        <w:t xml:space="preserve"> and </w:t>
       </w:r>
       <w:r>
         <w:rPr>
@@ -10508,56 +10620,120 @@
         <w:spacing w:line="276" w:lineRule="auto"/>
         <w:jc w:val="both"/>
         <w:rPr>
-          <w:color w:val="0070C0"/>
-        </w:rPr>
-      </w:pPr>
-      <w:r>
-        <w:rPr>
-          <w:color w:val="0070C0"/>
+          <w:color w:val="70AD47" w:themeColor="accent6"/>
+        </w:rPr>
+      </w:pPr>
+      <w:r>
+        <w:rPr>
+          <w:color w:val="70AD47" w:themeColor="accent6"/>
         </w:rPr>
         <w:t xml:space="preserve">Out-of-the-blue informational </w:t>
       </w:r>
       <w:r>
         <w:rPr>
-          <w:color w:val="0070C0"/>
-        </w:rPr>
-        <w:t xml:space="preserve">utterances systematically exclude the use of clefting, whence the choice to only </w:t>
-      </w:r>
-      <w:r>
-        <w:rPr>
-          <w:color w:val="0070C0"/>
-        </w:rPr>
-        <w:t xml:space="preserve">test different word orderings to assess whether </w:t>
-      </w:r>
-      <w:r>
-        <w:rPr>
-          <w:color w:val="0070C0"/>
-        </w:rPr>
-        <w:t xml:space="preserve">certain speakers </w:t>
-      </w:r>
-      <w:r>
-        <w:rPr>
-          <w:color w:val="0070C0"/>
-        </w:rPr>
-        <w:t>have the tendency to</w:t>
-      </w:r>
-      <w:r>
-        <w:rPr>
-          <w:color w:val="0070C0"/>
-        </w:rPr>
-        <w:t xml:space="preserve"> shift relevant constituents to convey </w:t>
-      </w:r>
-      <w:r>
-        <w:rPr>
-          <w:color w:val="0070C0"/>
-        </w:rPr>
-        <w:t>additional meaning.</w:t>
-      </w:r>
-      <w:r>
-        <w:rPr>
-          <w:color w:val="0070C0"/>
-        </w:rPr>
-        <w:t xml:space="preserve"> A representative task instance is reported in (9):</w:t>
+          <w:color w:val="70AD47" w:themeColor="accent6"/>
+        </w:rPr>
+        <w:t xml:space="preserve">utterances systematically exclude the use of clefting, whence the choice to </w:t>
+      </w:r>
+      <w:r>
+        <w:rPr>
+          <w:color w:val="70AD47" w:themeColor="accent6"/>
+        </w:rPr>
+        <w:t xml:space="preserve">merely </w:t>
+      </w:r>
+      <w:r>
+        <w:rPr>
+          <w:color w:val="70AD47" w:themeColor="accent6"/>
+        </w:rPr>
+        <w:t xml:space="preserve">test </w:t>
+      </w:r>
+      <w:r>
+        <w:rPr>
+          <w:color w:val="70AD47" w:themeColor="accent6"/>
+        </w:rPr>
+        <w:t xml:space="preserve">non-cleft </w:t>
+      </w:r>
+      <w:r>
+        <w:rPr>
+          <w:color w:val="70AD47" w:themeColor="accent6"/>
+        </w:rPr>
+        <w:t xml:space="preserve">word orderings to assess whether </w:t>
+      </w:r>
+      <w:r>
+        <w:rPr>
+          <w:color w:val="70AD47" w:themeColor="accent6"/>
+        </w:rPr>
+        <w:t>certain speakers</w:t>
+      </w:r>
+      <w:r>
+        <w:rPr>
+          <w:color w:val="70AD47" w:themeColor="accent6"/>
+        </w:rPr>
+        <w:t xml:space="preserve"> may accept </w:t>
+      </w:r>
+      <w:r>
+        <w:rPr>
+          <w:color w:val="70AD47" w:themeColor="accent6"/>
+        </w:rPr>
+        <w:t>shift</w:t>
+      </w:r>
+      <w:r>
+        <w:rPr>
+          <w:color w:val="70AD47" w:themeColor="accent6"/>
+        </w:rPr>
+        <w:t>ing</w:t>
+      </w:r>
+      <w:r>
+        <w:rPr>
+          <w:color w:val="70AD47" w:themeColor="accent6"/>
+        </w:rPr>
+        <w:t xml:space="preserve"> relevant constituents</w:t>
+      </w:r>
+      <w:r>
+        <w:rPr>
+          <w:color w:val="70AD47" w:themeColor="accent6"/>
+        </w:rPr>
+        <w:t xml:space="preserve"> in this type of contexts</w:t>
+      </w:r>
+      <w:r>
+        <w:rPr>
+          <w:color w:val="70AD47" w:themeColor="accent6"/>
+        </w:rPr>
+        <w:t>.</w:t>
+      </w:r>
+      <w:r>
+        <w:rPr>
+          <w:color w:val="70AD47" w:themeColor="accent6"/>
+        </w:rPr>
+        <w:t xml:space="preserve"> </w:t>
+      </w:r>
+      <w:r>
+        <w:rPr>
+          <w:color w:val="70AD47" w:themeColor="accent6"/>
+        </w:rPr>
+        <w:t xml:space="preserve">Normally, </w:t>
+      </w:r>
+      <w:r>
+        <w:rPr>
+          <w:color w:val="70AD47" w:themeColor="accent6"/>
+        </w:rPr>
+        <w:t>shifting should not be present here unless a speaker deliberately chooses to focus on one constituent over the others.</w:t>
+      </w:r>
+    </w:p>
+    <w:p>
+      <w:pPr>
+        <w:spacing w:line="276" w:lineRule="auto"/>
+        <w:ind w:firstLine="720"/>
+        <w:jc w:val="both"/>
+        <w:rPr>
+          <w:color w:val="0070C0"/>
+        </w:rPr>
+      </w:pPr>
+      <w:r>
+        <w:rPr>
+          <w:color w:val="0070C0"/>
+        </w:rPr>
+        <w:t>A representative task instance is reported in (9):</w:t>
       </w:r>
     </w:p>
     <w:p>
@@ -10597,29 +10773,36 @@
               <w:rPr>
                 <w:color w:val="0070C0"/>
               </w:rPr>
-              <w:t>(</w:t>
-            </w:r>
-            <w:r>
+              <w:t>(9)</w:t>
+            </w:r>
+          </w:p>
+        </w:tc>
+        <w:tc>
+          <w:tcPr>
+            <w:tcW w:w="1200" w:type="dxa"/>
+          </w:tcPr>
+          <w:p>
+            <w:pPr>
+              <w:spacing w:line="276" w:lineRule="auto"/>
+              <w:jc w:val="both"/>
               <w:rPr>
                 <w:color w:val="0070C0"/>
               </w:rPr>
-              <w:t>9</w:t>
-            </w:r>
+            </w:pPr>
             <w:r>
               <w:rPr>
                 <w:color w:val="0070C0"/>
               </w:rPr>
-              <w:t>)</w:t>
-            </w:r>
-          </w:p>
-        </w:tc>
-        <w:tc>
-          <w:tcPr>
-            <w:tcW w:w="1200" w:type="dxa"/>
-          </w:tcPr>
-          <w:p>
-            <w:pPr>
-              <w:spacing w:line="276" w:lineRule="auto"/>
+              <w:t>Context:</w:t>
+            </w:r>
+          </w:p>
+        </w:tc>
+        <w:tc>
+          <w:tcPr>
+            <w:tcW w:w="7371" w:type="dxa"/>
+          </w:tcPr>
+          <w:p>
+            <w:pPr>
               <w:jc w:val="both"/>
               <w:rPr>
                 <w:color w:val="0070C0"/>
@@ -10629,39 +10812,62 @@
               <w:rPr>
                 <w:color w:val="0070C0"/>
               </w:rPr>
-              <w:t>Context:</w:t>
-            </w:r>
-          </w:p>
-        </w:tc>
-        <w:tc>
-          <w:tcPr>
-            <w:tcW w:w="7371" w:type="dxa"/>
-          </w:tcPr>
-          <w:p>
-            <w:pPr>
-              <w:jc w:val="both"/>
+              <w:t xml:space="preserve">Come </w:t>
+            </w:r>
+            <w:proofErr w:type="spellStart"/>
+            <w:r>
               <w:rPr>
                 <w:color w:val="0070C0"/>
               </w:rPr>
-            </w:pPr>
+              <w:t>ogni</w:t>
+            </w:r>
+            <w:proofErr w:type="spellEnd"/>
             <w:r>
               <w:rPr>
                 <w:color w:val="0070C0"/>
               </w:rPr>
-              <w:t xml:space="preserve">Come </w:t>
+              <w:t xml:space="preserve"> </w:t>
             </w:r>
             <w:proofErr w:type="spellStart"/>
             <w:r>
               <w:rPr>
                 <w:color w:val="0070C0"/>
               </w:rPr>
-              <w:t>ogni</w:t>
+              <w:t>giorno</w:t>
             </w:r>
             <w:proofErr w:type="spellEnd"/>
             <w:r>
               <w:rPr>
                 <w:color w:val="0070C0"/>
               </w:rPr>
+              <w:t xml:space="preserve">, </w:t>
+            </w:r>
+            <w:proofErr w:type="spellStart"/>
+            <w:r>
+              <w:rPr>
+                <w:color w:val="0070C0"/>
+              </w:rPr>
+              <w:t>telefoni</w:t>
+            </w:r>
+            <w:proofErr w:type="spellEnd"/>
+            <w:r>
+              <w:rPr>
+                <w:color w:val="0070C0"/>
+              </w:rPr>
+              <w:t xml:space="preserve"> a </w:t>
+            </w:r>
+            <w:proofErr w:type="spellStart"/>
+            <w:r>
+              <w:rPr>
+                <w:color w:val="0070C0"/>
+              </w:rPr>
+              <w:t>tua</w:t>
+            </w:r>
+            <w:proofErr w:type="spellEnd"/>
+            <w:r>
+              <w:rPr>
+                <w:color w:val="0070C0"/>
+              </w:rPr>
               <w:t xml:space="preserve"> </w:t>
             </w:r>
             <w:proofErr w:type="spellStart"/>
@@ -10669,13 +10875,55 @@
               <w:rPr>
                 <w:color w:val="0070C0"/>
               </w:rPr>
-              <w:t>giorno</w:t>
+              <w:t>madre</w:t>
             </w:r>
             <w:proofErr w:type="spellEnd"/>
             <w:r>
               <w:rPr>
                 <w:color w:val="0070C0"/>
               </w:rPr>
+              <w:t xml:space="preserve">. Le devi </w:t>
+            </w:r>
+            <w:proofErr w:type="spellStart"/>
+            <w:r>
+              <w:rPr>
+                <w:color w:val="0070C0"/>
+              </w:rPr>
+              <w:t>annunciare</w:t>
+            </w:r>
+            <w:proofErr w:type="spellEnd"/>
+            <w:r>
+              <w:rPr>
+                <w:color w:val="0070C0"/>
+              </w:rPr>
+              <w:t xml:space="preserve"> </w:t>
+            </w:r>
+            <w:proofErr w:type="spellStart"/>
+            <w:r>
+              <w:rPr>
+                <w:color w:val="0070C0"/>
+              </w:rPr>
+              <w:t>l'ultima</w:t>
+            </w:r>
+            <w:proofErr w:type="spellEnd"/>
+            <w:r>
+              <w:rPr>
+                <w:color w:val="0070C0"/>
+              </w:rPr>
+              <w:t xml:space="preserve"> </w:t>
+            </w:r>
+            <w:proofErr w:type="spellStart"/>
+            <w:r>
+              <w:rPr>
+                <w:color w:val="0070C0"/>
+              </w:rPr>
+              <w:t>novità</w:t>
+            </w:r>
+            <w:proofErr w:type="spellEnd"/>
+            <w:r>
+              <w:rPr>
+                <w:color w:val="0070C0"/>
+              </w:rPr>
               <w:t xml:space="preserve">, </w:t>
             </w:r>
             <w:proofErr w:type="spellStart"/>
@@ -10683,21 +10931,21 @@
               <w:rPr>
                 <w:color w:val="0070C0"/>
               </w:rPr>
-              <w:t>telefoni</w:t>
+              <w:t>della</w:t>
             </w:r>
             <w:proofErr w:type="spellEnd"/>
             <w:r>
               <w:rPr>
                 <w:color w:val="0070C0"/>
               </w:rPr>
-              <w:t xml:space="preserve"> a </w:t>
+              <w:t xml:space="preserve"> quale non </w:t>
             </w:r>
             <w:proofErr w:type="spellStart"/>
             <w:r>
               <w:rPr>
                 <w:color w:val="0070C0"/>
               </w:rPr>
-              <w:t>tua</w:t>
+              <w:t>sa</w:t>
             </w:r>
             <w:proofErr w:type="spellEnd"/>
             <w:r>
@@ -10711,104 +10959,14 @@
               <w:rPr>
                 <w:color w:val="0070C0"/>
               </w:rPr>
-              <w:t>madre</w:t>
+              <w:t>nulla</w:t>
             </w:r>
             <w:proofErr w:type="spellEnd"/>
             <w:r>
               <w:rPr>
                 <w:color w:val="0070C0"/>
               </w:rPr>
-              <w:t xml:space="preserve">. Le devi </w:t>
-            </w:r>
-            <w:proofErr w:type="spellStart"/>
-            <w:r>
-              <w:rPr>
-                <w:color w:val="0070C0"/>
-              </w:rPr>
-              <w:t>annunciare</w:t>
-            </w:r>
-            <w:proofErr w:type="spellEnd"/>
-            <w:r>
-              <w:rPr>
-                <w:color w:val="0070C0"/>
-              </w:rPr>
-              <w:t xml:space="preserve"> </w:t>
-            </w:r>
-            <w:proofErr w:type="spellStart"/>
-            <w:r>
-              <w:rPr>
-                <w:color w:val="0070C0"/>
-              </w:rPr>
-              <w:t>l'ultima</w:t>
-            </w:r>
-            <w:proofErr w:type="spellEnd"/>
-            <w:r>
-              <w:rPr>
-                <w:color w:val="0070C0"/>
-              </w:rPr>
-              <w:t xml:space="preserve"> </w:t>
-            </w:r>
-            <w:proofErr w:type="spellStart"/>
-            <w:r>
-              <w:rPr>
-                <w:color w:val="0070C0"/>
-              </w:rPr>
-              <w:t>novità</w:t>
-            </w:r>
-            <w:proofErr w:type="spellEnd"/>
-            <w:r>
-              <w:rPr>
-                <w:color w:val="0070C0"/>
-              </w:rPr>
-              <w:t xml:space="preserve">, </w:t>
-            </w:r>
-            <w:proofErr w:type="spellStart"/>
-            <w:r>
-              <w:rPr>
-                <w:color w:val="0070C0"/>
-              </w:rPr>
-              <w:t>della</w:t>
-            </w:r>
-            <w:proofErr w:type="spellEnd"/>
-            <w:r>
-              <w:rPr>
-                <w:color w:val="0070C0"/>
-              </w:rPr>
-              <w:t xml:space="preserve"> quale non </w:t>
-            </w:r>
-            <w:proofErr w:type="spellStart"/>
-            <w:r>
-              <w:rPr>
-                <w:color w:val="0070C0"/>
-              </w:rPr>
-              <w:t>sa</w:t>
-            </w:r>
-            <w:proofErr w:type="spellEnd"/>
-            <w:r>
-              <w:rPr>
-                <w:color w:val="0070C0"/>
-              </w:rPr>
-              <w:t xml:space="preserve"> </w:t>
-            </w:r>
-            <w:proofErr w:type="spellStart"/>
-            <w:r>
-              <w:rPr>
-                <w:color w:val="0070C0"/>
-              </w:rPr>
-              <w:t>nulla</w:t>
-            </w:r>
-            <w:r>
-              <w:rPr>
-                <w:color w:val="0070C0"/>
-              </w:rPr>
-              <w:t xml:space="preserve">. </w:t>
-            </w:r>
-            <w:proofErr w:type="spellEnd"/>
-            <w:r>
-              <w:rPr>
-                <w:color w:val="0070C0"/>
-              </w:rPr>
-              <w:t>Q</w:t>
+              <w:t>. Q</w:t>
             </w:r>
             <w:r>
               <w:rPr>
@@ -11182,19 +11340,7 @@
               <w:rPr>
                 <w:color w:val="0070C0"/>
               </w:rPr>
-              <w:t xml:space="preserve"> in continuo il nostro cane.</w:t>
-            </w:r>
-            <w:r>
-              <w:rPr>
-                <w:color w:val="0070C0"/>
-              </w:rPr>
-              <w:t xml:space="preserve"> </w:t>
-            </w:r>
-            <w:r>
-              <w:rPr>
-                <w:color w:val="0070C0"/>
-              </w:rPr>
-              <w:t xml:space="preserve">Lo </w:t>
+              <w:t xml:space="preserve"> in continuo il nostro cane. Lo </w:t>
             </w:r>
             <w:proofErr w:type="spellStart"/>
             <w:r>
@@ -11313,6 +11459,7 @@
               <w:rPr>
                 <w:color w:val="0070C0"/>
               </w:rPr>
+              <w:lastRenderedPageBreak/>
               <w:t>Lit: ‘Barks non-stop our dog.’</w:t>
             </w:r>
           </w:p>
@@ -11347,7 +11494,19 @@
           <w:color w:val="0070C0"/>
         </w:rPr>
         <w:tab/>
-        <w:t>Results for the macro-query</w:t>
+        <w:t xml:space="preserve">Results </w:t>
+      </w:r>
+      <w:r>
+        <w:rPr>
+          <w:color w:val="70AD47" w:themeColor="accent6"/>
+        </w:rPr>
+        <w:t>for this ta</w:t>
+      </w:r>
+      <w:r>
+        <w:rPr>
+          <w:color w:val="70AD47" w:themeColor="accent6"/>
+        </w:rPr>
+        <w:t>sk</w:t>
       </w:r>
     </w:p>
     <w:p>
@@ -11358,6 +11517,27 @@
           <w:color w:val="0070C0"/>
         </w:rPr>
       </w:pPr>
+    </w:p>
+    <w:p>
+      <w:pPr>
+        <w:spacing w:line="276" w:lineRule="auto"/>
+        <w:jc w:val="both"/>
+        <w:rPr>
+          <w:color w:val="70AD47" w:themeColor="accent6"/>
+        </w:rPr>
+      </w:pPr>
+      <w:r>
+        <w:rPr>
+          <w:color w:val="70AD47" w:themeColor="accent6"/>
+        </w:rPr>
+        <w:t>The informants</w:t>
+      </w:r>
+      <w:r>
+        <w:rPr>
+          <w:color w:val="70AD47" w:themeColor="accent6"/>
+        </w:rPr>
+        <w:t xml:space="preserve"> showed a sheer preference for SV orderings with unergative verbs, with only 1/64 of total occurrences being VS.</w:t>
+      </w:r>
     </w:p>
     <w:p>
       <w:pPr>
@@ -11935,7 +12115,25 @@
           <w:sz w:val="24"/>
           <w:szCs w:val="24"/>
         </w:rPr>
-        <w:t xml:space="preserve"> use small capitals to signal contrastively-focused constituents and small caps with italics to indicate informationally-focused constituents.</w:t>
+        <w:t xml:space="preserve"> use small capitals to signal </w:t>
+      </w:r>
+      <w:proofErr w:type="gramStart"/>
+      <w:r>
+        <w:rPr>
+          <w:rFonts w:ascii="Times New Roman" w:eastAsia="Times New Roman" w:hAnsi="Times New Roman" w:cs="Times New Roman"/>
+          <w:sz w:val="24"/>
+          <w:szCs w:val="24"/>
+        </w:rPr>
+        <w:t>contrastively-focused</w:t>
+      </w:r>
+      <w:proofErr w:type="gramEnd"/>
+      <w:r>
+        <w:rPr>
+          <w:rFonts w:ascii="Times New Roman" w:eastAsia="Times New Roman" w:hAnsi="Times New Roman" w:cs="Times New Roman"/>
+          <w:sz w:val="24"/>
+          <w:szCs w:val="24"/>
+        </w:rPr>
+        <w:t xml:space="preserve"> constituents and small caps with italics to indicate informationally-focused constituents.</w:t>
       </w:r>
     </w:p>
   </w:footnote>
@@ -12294,15 +12492,7 @@
           <w:sz w:val="24"/>
           <w:szCs w:val="24"/>
         </w:rPr>
-        <w:t xml:space="preserve"> </w:t>
-      </w:r>
-      <w:r>
-        <w:rPr>
-          <w:rFonts w:ascii="Times New Roman" w:hAnsi="Times New Roman" w:cs="Times New Roman"/>
-          <w:sz w:val="24"/>
-          <w:szCs w:val="24"/>
-        </w:rPr>
-        <w:t>in different</w:t>
+        <w:t xml:space="preserve"> in different</w:t>
       </w:r>
       <w:r>
         <w:rPr>

</xml_diff>

<commit_message>
Uploads picture to paper
</commit_message>
<xml_diff>
--- a/paper.docx
+++ b/paper.docx
@@ -11624,21 +11624,98 @@
         <w:rPr>
           <w:color w:val="70AD47" w:themeColor="accent6"/>
         </w:rPr>
-        <w:t xml:space="preserve">showed a preference for SV only in 58% of cases. Given the argument structure of </w:t>
+        <w:t xml:space="preserve">showed a preference for SV only in 58% of cases. </w:t>
+      </w:r>
+      <w:r>
+        <w:rPr>
+          <w:color w:val="70AD47" w:themeColor="accent6"/>
+        </w:rPr>
+        <w:t>In Table 5 offers a quick visualisation of these data:</w:t>
+      </w:r>
+    </w:p>
+    <w:p>
+      <w:pPr>
+        <w:spacing w:line="276" w:lineRule="auto"/>
+        <w:jc w:val="both"/>
+        <w:rPr>
+          <w:color w:val="70AD47" w:themeColor="accent6"/>
+        </w:rPr>
+      </w:pPr>
+      <w:r>
+        <w:rPr>
+          <w:noProof/>
+          <w:color w:val="70AD47" w:themeColor="accent6"/>
+        </w:rPr>
+        <w:drawing>
+          <wp:inline distT="0" distB="0" distL="0" distR="0" wp14:anchorId="5FE02871" wp14:editId="132327CC">
+            <wp:extent cx="2260816" cy="1317171"/>
+            <wp:effectExtent l="0" t="0" r="0" b="3810"/>
+            <wp:docPr id="2" name="Picture 2" descr="Chart, bar chart&#10;&#10;Description automatically generated"/>
+            <wp:cNvGraphicFramePr>
+              <a:graphicFrameLocks xmlns:a="http://schemas.openxmlformats.org/drawingml/2006/main" noChangeAspect="1"/>
+            </wp:cNvGraphicFramePr>
+            <a:graphic xmlns:a="http://schemas.openxmlformats.org/drawingml/2006/main">
+              <a:graphicData uri="http://schemas.openxmlformats.org/drawingml/2006/picture">
+                <pic:pic xmlns:pic="http://schemas.openxmlformats.org/drawingml/2006/picture">
+                  <pic:nvPicPr>
+                    <pic:cNvPr id="2" name="Picture 2" descr="Chart, bar chart&#10;&#10;Description automatically generated"/>
+                    <pic:cNvPicPr/>
+                  </pic:nvPicPr>
+                  <pic:blipFill>
+                    <a:blip r:embed="rId17">
+                      <a:extLst>
+                        <a:ext uri="{28A0092B-C50C-407E-A947-70E740481C1C}">
+                          <a14:useLocalDpi xmlns:a14="http://schemas.microsoft.com/office/drawing/2010/main" val="0"/>
+                        </a:ext>
+                      </a:extLst>
+                    </a:blip>
+                    <a:stretch>
+                      <a:fillRect/>
+                    </a:stretch>
+                  </pic:blipFill>
+                  <pic:spPr>
+                    <a:xfrm>
+                      <a:off x="0" y="0"/>
+                      <a:ext cx="2305179" cy="1343018"/>
+                    </a:xfrm>
+                    <a:prstGeom prst="rect">
+                      <a:avLst/>
+                    </a:prstGeom>
+                  </pic:spPr>
+                </pic:pic>
+              </a:graphicData>
+            </a:graphic>
+          </wp:inline>
+        </w:drawing>
+      </w:r>
+    </w:p>
+    <w:p>
+      <w:pPr>
+        <w:spacing w:line="276" w:lineRule="auto"/>
+        <w:jc w:val="both"/>
+        <w:rPr>
+          <w:color w:val="70AD47" w:themeColor="accent6"/>
+        </w:rPr>
+      </w:pPr>
+      <w:r>
+        <w:rPr>
+          <w:color w:val="70AD47" w:themeColor="accent6"/>
+        </w:rPr>
+        <w:t xml:space="preserve">Given the argument structure of </w:t>
       </w:r>
       <w:proofErr w:type="spellStart"/>
       <w:r>
         <w:rPr>
           <w:color w:val="70AD47" w:themeColor="accent6"/>
         </w:rPr>
-        <w:t>unaccusative</w:t>
+        <w:t>unaccusatives</w:t>
       </w:r>
       <w:proofErr w:type="spellEnd"/>
       <w:r>
         <w:rPr>
           <w:color w:val="70AD47" w:themeColor="accent6"/>
         </w:rPr>
-        <w:t xml:space="preserve"> verbs, whose subject is widely acknowledged to start out as an internal argument (i.e., in the structural position </w:t>
+        <w:t xml:space="preserve">, whose subject is widely acknowledged to start out as an internal argument (i.e., in the structural position </w:t>
       </w:r>
       <w:proofErr w:type="spellStart"/>
       <w:r>

</xml_diff>

<commit_message>
Completes paragraph on subjects
</commit_message>
<xml_diff>
--- a/paper.docx
+++ b/paper.docx
@@ -11743,18 +11743,42 @@
         <w:rPr>
           <w:color w:val="70AD47" w:themeColor="accent6"/>
         </w:rPr>
-        <w:t xml:space="preserve"> 1986), it is unsurprising that some speakers chose the VS ordering here. </w:t>
+        <w:t xml:space="preserve"> 1986), it is unsurprising that some speakers chose the VS ordering here.</w:t>
       </w:r>
       <w:r>
         <w:rPr>
           <w:color w:val="70AD47" w:themeColor="accent6"/>
         </w:rPr>
-        <w:t>No geographic effect could be detected and, g</w:t>
+        <w:t xml:space="preserve"> This suggests that it is possible for a portion of the population to delay subject-movement into the high IP until LF.</w:t>
       </w:r>
       <w:r>
         <w:rPr>
           <w:color w:val="70AD47" w:themeColor="accent6"/>
         </w:rPr>
+        <w:t xml:space="preserve"> </w:t>
+      </w:r>
+      <w:r>
+        <w:rPr>
+          <w:color w:val="70AD47" w:themeColor="accent6"/>
+        </w:rPr>
+        <w:t>No geographic effect could be detected</w:t>
+      </w:r>
+      <w:r>
+        <w:rPr>
+          <w:color w:val="70AD47" w:themeColor="accent6"/>
+        </w:rPr>
+        <w:t xml:space="preserve"> in the choice between SV and VS</w:t>
+      </w:r>
+      <w:r>
+        <w:rPr>
+          <w:color w:val="70AD47" w:themeColor="accent6"/>
+        </w:rPr>
+        <w:t xml:space="preserve"> and, g</w:t>
+      </w:r>
+      <w:r>
+        <w:rPr>
+          <w:color w:val="70AD47" w:themeColor="accent6"/>
+        </w:rPr>
         <w:t xml:space="preserve">iven that there are no nominal constituents </w:t>
       </w:r>
       <w:r>
@@ -11785,6 +11809,12 @@
         <w:rPr>
           <w:color w:val="70AD47" w:themeColor="accent6"/>
         </w:rPr>
+        <w:t xml:space="preserve">effects </w:t>
+      </w:r>
+      <w:r>
+        <w:rPr>
+          <w:color w:val="70AD47" w:themeColor="accent6"/>
+        </w:rPr>
         <w:t xml:space="preserve">(Rizzi 2016, </w:t>
       </w:r>
       <w:proofErr w:type="spellStart"/>
@@ -11799,13 +11829,13 @@
         <w:rPr>
           <w:color w:val="70AD47" w:themeColor="accent6"/>
         </w:rPr>
-        <w:t xml:space="preserve"> et al. XXXX) </w:t>
+        <w:t xml:space="preserve"> et al. XXXX)</w:t>
       </w:r>
       <w:r>
         <w:rPr>
           <w:color w:val="70AD47" w:themeColor="accent6"/>
         </w:rPr>
-        <w:t xml:space="preserve">effects caused by animacy </w:t>
+        <w:t xml:space="preserve"> caused by animacy </w:t>
       </w:r>
       <w:r>
         <w:rPr>
@@ -11842,6 +11872,21 @@
           <w:color w:val="70AD47" w:themeColor="accent6"/>
         </w:rPr>
         <w:t xml:space="preserve"> data.</w:t>
+      </w:r>
+    </w:p>
+    <w:p>
+      <w:pPr>
+        <w:spacing w:line="276" w:lineRule="auto"/>
+        <w:jc w:val="both"/>
+        <w:rPr>
+          <w:color w:val="70AD47" w:themeColor="accent6"/>
+        </w:rPr>
+      </w:pPr>
+      <w:r>
+        <w:rPr>
+          <w:color w:val="70AD47" w:themeColor="accent6"/>
+        </w:rPr>
+        <w:tab/>
       </w:r>
     </w:p>
     <w:p>

</xml_diff>

<commit_message>
Completes paragraph on adverbials
</commit_message>
<xml_diff>
--- a/paper.docx
+++ b/paper.docx
@@ -11923,13 +11923,37 @@
         <w:rPr>
           <w:color w:val="70AD47" w:themeColor="accent6"/>
         </w:rPr>
-        <w:t xml:space="preserve">for both transitive and ditransitive verbs – only 5% of all occurrences featured leftward shifting of the DO. Interestingly, all speakers who chose shifting are from South Romance areas. </w:t>
+        <w:t xml:space="preserve">for both transitive and ditransitive verbs – only 5% of all occurrences featured leftward shifting of the DO. Interestingly, all speakers who chose </w:t>
       </w:r>
       <w:r>
         <w:rPr>
           <w:color w:val="70AD47" w:themeColor="accent6"/>
         </w:rPr>
-        <w:t>The situation is different with indirect objects, which were fronted in 30% of a total of 64 cases in constructions with transitive verbs</w:t>
+        <w:t xml:space="preserve">instances with a shifted DO </w:t>
+      </w:r>
+      <w:r>
+        <w:rPr>
+          <w:color w:val="70AD47" w:themeColor="accent6"/>
+        </w:rPr>
+        <w:t xml:space="preserve">are from South Romance areas. </w:t>
+      </w:r>
+      <w:r>
+        <w:rPr>
+          <w:color w:val="70AD47" w:themeColor="accent6"/>
+        </w:rPr>
+        <w:t xml:space="preserve">The situation is different with indirect objects, which were fronted in 30% of a total of 64 </w:t>
+      </w:r>
+      <w:r>
+        <w:rPr>
+          <w:color w:val="70AD47" w:themeColor="accent6"/>
+        </w:rPr>
+        <w:t xml:space="preserve">chosen </w:t>
+      </w:r>
+      <w:r>
+        <w:rPr>
+          <w:color w:val="70AD47" w:themeColor="accent6"/>
+        </w:rPr>
+        <w:t>constructions with transitive verbs</w:t>
       </w:r>
       <w:r>
         <w:rPr>
@@ -12031,7 +12055,31 @@
         <w:rPr>
           <w:color w:val="70AD47" w:themeColor="accent6"/>
         </w:rPr>
-        <w:t xml:space="preserve">-shell and to an alternation in the position in which indirect objects surface at spell-out (internal/external merge) in </w:t>
+        <w:t>-shell and to alternation</w:t>
+      </w:r>
+      <w:r>
+        <w:rPr>
+          <w:color w:val="70AD47" w:themeColor="accent6"/>
+        </w:rPr>
+        <w:t>s</w:t>
+      </w:r>
+      <w:r>
+        <w:rPr>
+          <w:color w:val="70AD47" w:themeColor="accent6"/>
+        </w:rPr>
+        <w:t xml:space="preserve"> in the </w:t>
+      </w:r>
+      <w:r>
+        <w:rPr>
+          <w:color w:val="70AD47" w:themeColor="accent6"/>
+        </w:rPr>
+        <w:t>surface position of indirect objects</w:t>
+      </w:r>
+      <w:r>
+        <w:rPr>
+          <w:color w:val="70AD47" w:themeColor="accent6"/>
+        </w:rPr>
+        <w:t xml:space="preserve"> (internal/external merge) in </w:t>
       </w:r>
       <w:r>
         <w:rPr>
@@ -12061,7 +12109,154 @@
           <w:color w:val="70AD47" w:themeColor="accent6"/>
         </w:rPr>
         <w:tab/>
-        <w:t xml:space="preserve">Similar data are observed with adverbials, </w:t>
+        <w:t xml:space="preserve">Similar data </w:t>
+      </w:r>
+      <w:r>
+        <w:rPr>
+          <w:color w:val="70AD47" w:themeColor="accent6"/>
+        </w:rPr>
+        <w:t>were</w:t>
+      </w:r>
+      <w:r>
+        <w:rPr>
+          <w:color w:val="70AD47" w:themeColor="accent6"/>
+        </w:rPr>
+        <w:t xml:space="preserve"> observed with adverbials</w:t>
+      </w:r>
+      <w:r>
+        <w:rPr>
+          <w:color w:val="70AD47" w:themeColor="accent6"/>
+        </w:rPr>
+        <w:t xml:space="preserve">, for which we registered a balanced alternation between the highest and the lowest linear position: V&gt;DO&gt;Adv/Adv&gt;V&gt;DO and </w:t>
+      </w:r>
+      <w:r>
+        <w:rPr>
+          <w:color w:val="70AD47" w:themeColor="accent6"/>
+        </w:rPr>
+        <w:lastRenderedPageBreak/>
+        <w:t xml:space="preserve">S&gt;V&gt;Adv/Adv&gt;S&gt;V </w:t>
+      </w:r>
+      <w:r>
+        <w:rPr>
+          <w:color w:val="70AD47" w:themeColor="accent6"/>
+        </w:rPr>
+        <w:t>(I chose to only test mono-</w:t>
+      </w:r>
+      <w:r>
+        <w:rPr>
+          <w:color w:val="70AD47" w:themeColor="accent6"/>
+        </w:rPr>
+        <w:t xml:space="preserve"> and bi-</w:t>
+      </w:r>
+      <w:proofErr w:type="spellStart"/>
+      <w:r>
+        <w:rPr>
+          <w:color w:val="70AD47" w:themeColor="accent6"/>
+        </w:rPr>
+        <w:t>argumental</w:t>
+      </w:r>
+      <w:proofErr w:type="spellEnd"/>
+      <w:r>
+        <w:rPr>
+          <w:color w:val="70AD47" w:themeColor="accent6"/>
+        </w:rPr>
+        <w:t xml:space="preserve"> structures to reduce </w:t>
+      </w:r>
+      <w:r>
+        <w:rPr>
+          <w:color w:val="70AD47" w:themeColor="accent6"/>
+        </w:rPr>
+        <w:t xml:space="preserve">any </w:t>
+      </w:r>
+      <w:r>
+        <w:rPr>
+          <w:color w:val="70AD47" w:themeColor="accent6"/>
+        </w:rPr>
+        <w:t>possible intervention to a minimum).</w:t>
+      </w:r>
+      <w:r>
+        <w:rPr>
+          <w:color w:val="70AD47" w:themeColor="accent6"/>
+        </w:rPr>
+        <w:t xml:space="preserve"> The data were distributed homogeneously among regions.</w:t>
+      </w:r>
+    </w:p>
+    <w:p>
+      <w:pPr>
+        <w:spacing w:line="276" w:lineRule="auto"/>
+        <w:ind w:firstLine="720"/>
+        <w:jc w:val="both"/>
+        <w:rPr>
+          <w:color w:val="70AD47" w:themeColor="accent6"/>
+        </w:rPr>
+      </w:pPr>
+      <w:r>
+        <w:rPr>
+          <w:color w:val="70AD47" w:themeColor="accent6"/>
+        </w:rPr>
+        <w:t xml:space="preserve">While no </w:t>
+      </w:r>
+      <w:r>
+        <w:rPr>
+          <w:color w:val="70AD47" w:themeColor="accent6"/>
+        </w:rPr>
+        <w:t xml:space="preserve">dramatic </w:t>
+      </w:r>
+      <w:r>
+        <w:rPr>
+          <w:color w:val="70AD47" w:themeColor="accent6"/>
+        </w:rPr>
+        <w:t>geographic effect was observed</w:t>
+      </w:r>
+      <w:r>
+        <w:rPr>
+          <w:color w:val="70AD47" w:themeColor="accent6"/>
+        </w:rPr>
+        <w:t xml:space="preserve"> in this task</w:t>
+      </w:r>
+      <w:r>
+        <w:rPr>
+          <w:color w:val="70AD47" w:themeColor="accent6"/>
+        </w:rPr>
+        <w:t>, and while the exact reason(s) behind the choice of marked orders</w:t>
+      </w:r>
+      <w:r>
+        <w:rPr>
+          <w:color w:val="70AD47" w:themeColor="accent6"/>
+        </w:rPr>
+        <w:t xml:space="preserve"> in non-focus environments</w:t>
+      </w:r>
+      <w:r>
+        <w:rPr>
+          <w:color w:val="70AD47" w:themeColor="accent6"/>
+        </w:rPr>
+        <w:t xml:space="preserve"> remains to be determined, the </w:t>
+      </w:r>
+      <w:r>
+        <w:rPr>
+          <w:color w:val="70AD47" w:themeColor="accent6"/>
+        </w:rPr>
+        <w:t xml:space="preserve">partial </w:t>
+      </w:r>
+      <w:r>
+        <w:rPr>
+          <w:color w:val="70AD47" w:themeColor="accent6"/>
+        </w:rPr>
+        <w:t xml:space="preserve">acceptance of these </w:t>
+      </w:r>
+      <w:proofErr w:type="spellStart"/>
+      <w:r>
+        <w:rPr>
+          <w:color w:val="70AD47" w:themeColor="accent6"/>
+        </w:rPr>
+        <w:t>shiftings</w:t>
+      </w:r>
+      <w:proofErr w:type="spellEnd"/>
+      <w:r>
+        <w:rPr>
+          <w:color w:val="70AD47" w:themeColor="accent6"/>
+        </w:rPr>
+        <w:t xml:space="preserve"> will have to be taken into consideration when assessing the focus data of Part II. </w:t>
       </w:r>
     </w:p>
     <w:p>

</xml_diff>